<commit_message>
same change in the doc here
</commit_message>
<xml_diff>
--- a/Java/Labs/Lab 6/src/Craps rules and info.docx
+++ b/Java/Labs/Lab 6/src/Craps rules and info.docx
@@ -159,15 +159,7 @@
           <w:sz w:val="24"/>
           <w:szCs w:val="24"/>
         </w:rPr>
-        <w:t xml:space="preserve"> </w:t>
-      </w:r>
-      <w:r>
-        <w:rPr>
-          <w:rFonts w:ascii="Times New Roman" w:hAnsi="Times New Roman" w:cs="Times New Roman"/>
-          <w:sz w:val="24"/>
-          <w:szCs w:val="24"/>
-        </w:rPr>
-        <w:t xml:space="preserve">Wins </w:t>
+        <w:t xml:space="preserve"> Wins </w:t>
       </w:r>
       <w:r>
         <w:rPr>
@@ -740,14 +732,6 @@
           <w:szCs w:val="24"/>
         </w:rPr>
       </w:pPr>
-      <w:r>
-        <w:rPr>
-          <w:rFonts w:ascii="Times New Roman" w:hAnsi="Times New Roman" w:cs="Times New Roman"/>
-          <w:sz w:val="24"/>
-          <w:szCs w:val="24"/>
-        </w:rPr>
-        <w:t>A picture of the UML:</w:t>
-      </w:r>
     </w:p>
     <w:p>
       <w:pPr>
@@ -762,11 +746,30 @@
       <w:r>
         <w:rPr>
           <w:rFonts w:ascii="Times New Roman" w:hAnsi="Times New Roman" w:cs="Times New Roman"/>
+          <w:sz w:val="24"/>
+          <w:szCs w:val="24"/>
+        </w:rPr>
+        <w:lastRenderedPageBreak/>
+        <w:t>A picture of the UML:</w:t>
+      </w:r>
+    </w:p>
+    <w:p>
+      <w:pPr>
+        <w:spacing w:line="480" w:lineRule="auto"/>
+        <w:ind w:firstLine="720"/>
+        <w:rPr>
+          <w:rFonts w:ascii="Times New Roman" w:hAnsi="Times New Roman" w:cs="Times New Roman"/>
+          <w:sz w:val="24"/>
+          <w:szCs w:val="24"/>
+        </w:rPr>
+      </w:pPr>
+      <w:r>
+        <w:rPr>
+          <w:rFonts w:ascii="Times New Roman" w:hAnsi="Times New Roman" w:cs="Times New Roman"/>
           <w:noProof/>
           <w:sz w:val="24"/>
           <w:szCs w:val="24"/>
         </w:rPr>
-        <w:lastRenderedPageBreak/>
         <w:drawing>
           <wp:inline distT="0" distB="0" distL="0" distR="0" wp14:anchorId="7DE578DA" wp14:editId="2CC32D3E">
             <wp:extent cx="5943600" cy="5803265"/>

</xml_diff>

<commit_message>
so le doc mods
</commit_message>
<xml_diff>
--- a/Java/Labs/Lab 6/src/Craps rules and info.docx
+++ b/Java/Labs/Lab 6/src/Craps rules and info.docx
@@ -125,25 +125,7 @@
           <w:sz w:val="24"/>
           <w:szCs w:val="24"/>
         </w:rPr>
-        <w:t xml:space="preserve"> with roll method of </w:t>
-      </w:r>
-      <w:proofErr w:type="spellStart"/>
-      <w:r>
-        <w:rPr>
-          <w:rFonts w:ascii="Times New Roman" w:hAnsi="Times New Roman" w:cs="Times New Roman"/>
-          <w:sz w:val="24"/>
-          <w:szCs w:val="24"/>
-        </w:rPr>
-        <w:t>TheDice</w:t>
-      </w:r>
-      <w:proofErr w:type="spellEnd"/>
-      <w:r>
-        <w:rPr>
-          <w:rFonts w:ascii="Times New Roman" w:hAnsi="Times New Roman" w:cs="Times New Roman"/>
-          <w:sz w:val="24"/>
-          <w:szCs w:val="24"/>
-        </w:rPr>
-        <w:t xml:space="preserve"> object</w:t>
+        <w:t xml:space="preserve"> with roll method of TheDice object</w:t>
       </w:r>
       <w:r>
         <w:rPr>
@@ -225,16 +207,14 @@
         </w:rPr>
         <w:t xml:space="preserve"> </w:t>
       </w:r>
-      <w:proofErr w:type="gramStart"/>
-      <w:r>
-        <w:rPr>
-          <w:rFonts w:ascii="Times New Roman" w:hAnsi="Times New Roman" w:cs="Times New Roman"/>
-          <w:sz w:val="24"/>
-          <w:szCs w:val="24"/>
-        </w:rPr>
-        <w:t>rest</w:t>
-      </w:r>
-      <w:proofErr w:type="gramEnd"/>
+      <w:r>
+        <w:rPr>
+          <w:rFonts w:ascii="Times New Roman" w:hAnsi="Times New Roman" w:cs="Times New Roman"/>
+          <w:sz w:val="24"/>
+          <w:szCs w:val="24"/>
+        </w:rPr>
+        <w:t>the rest</w:t>
+      </w:r>
       <w:r>
         <w:rPr>
           <w:rFonts w:ascii="Times New Roman" w:hAnsi="Times New Roman" w:cs="Times New Roman"/>
@@ -435,25 +415,7 @@
           <w:sz w:val="24"/>
           <w:szCs w:val="24"/>
         </w:rPr>
-        <w:t xml:space="preserve">Die is not directly used in the program but is used by Dice in aggregation. The Die has the sides and current roll variables which are integers that are used by the method that are shown in the interface, </w:t>
-      </w:r>
-      <w:proofErr w:type="spellStart"/>
-      <w:r>
-        <w:rPr>
-          <w:rFonts w:ascii="Times New Roman" w:hAnsi="Times New Roman" w:cs="Times New Roman"/>
-          <w:sz w:val="24"/>
-          <w:szCs w:val="24"/>
-        </w:rPr>
-        <w:t>TheDice</w:t>
-      </w:r>
-      <w:proofErr w:type="spellEnd"/>
-      <w:r>
-        <w:rPr>
-          <w:rFonts w:ascii="Times New Roman" w:hAnsi="Times New Roman" w:cs="Times New Roman"/>
-          <w:sz w:val="24"/>
-          <w:szCs w:val="24"/>
-        </w:rPr>
-        <w:t xml:space="preserve">. </w:t>
+        <w:t xml:space="preserve">Die is not directly used in the program but is used by Dice in aggregation. The Die has the sides and current roll variables which are integers that are used by the method that are shown in the interface, TheDice. </w:t>
       </w:r>
     </w:p>
     <w:p>
@@ -472,43 +434,23 @@
           <w:sz w:val="24"/>
           <w:szCs w:val="24"/>
         </w:rPr>
-        <w:t xml:space="preserve"> For the two interfaces, there is the Bidder and </w:t>
-      </w:r>
-      <w:proofErr w:type="spellStart"/>
-      <w:r>
-        <w:rPr>
-          <w:rFonts w:ascii="Times New Roman" w:hAnsi="Times New Roman" w:cs="Times New Roman"/>
-          <w:sz w:val="24"/>
-          <w:szCs w:val="24"/>
-        </w:rPr>
-        <w:t>TheDice</w:t>
-      </w:r>
-      <w:proofErr w:type="spellEnd"/>
-      <w:r>
-        <w:rPr>
-          <w:rFonts w:ascii="Times New Roman" w:hAnsi="Times New Roman" w:cs="Times New Roman"/>
-          <w:sz w:val="24"/>
-          <w:szCs w:val="24"/>
-        </w:rPr>
-        <w:t xml:space="preserve"> interfaces. The Bidder interface is for the Player class and </w:t>
-      </w:r>
-      <w:proofErr w:type="spellStart"/>
-      <w:r>
-        <w:rPr>
-          <w:rFonts w:ascii="Times New Roman" w:hAnsi="Times New Roman" w:cs="Times New Roman"/>
-          <w:sz w:val="24"/>
-          <w:szCs w:val="24"/>
-        </w:rPr>
-        <w:t>TheDice</w:t>
-      </w:r>
-      <w:proofErr w:type="spellEnd"/>
-      <w:r>
-        <w:rPr>
-          <w:rFonts w:ascii="Times New Roman" w:hAnsi="Times New Roman" w:cs="Times New Roman"/>
-          <w:sz w:val="24"/>
-          <w:szCs w:val="24"/>
-        </w:rPr>
-        <w:t xml:space="preserve"> interface is for the Die and Dice classes respectively. The Bidder has the bid </w:t>
+        <w:t xml:space="preserve"> For the two interfaces, there is the Bidder and TheDice interfaces. The Bidder interface is for the Player class and TheDice interface is for the Die and Dice </w:t>
+      </w:r>
+      <w:r>
+        <w:rPr>
+          <w:rFonts w:ascii="Times New Roman" w:hAnsi="Times New Roman" w:cs="Times New Roman"/>
+          <w:sz w:val="24"/>
+          <w:szCs w:val="24"/>
+        </w:rPr>
+        <w:t>classes,</w:t>
+      </w:r>
+      <w:r>
+        <w:rPr>
+          <w:rFonts w:ascii="Times New Roman" w:hAnsi="Times New Roman" w:cs="Times New Roman"/>
+          <w:sz w:val="24"/>
+          <w:szCs w:val="24"/>
+        </w:rPr>
+        <w:t xml:space="preserve"> respectively. The Bidder has the bid </w:t>
       </w:r>
       <w:r>
         <w:rPr>
@@ -596,41 +538,47 @@
           <w:sz w:val="24"/>
           <w:szCs w:val="24"/>
         </w:rPr>
-        <w:t xml:space="preserve"> On a win, the player’s chips are increased with no prior deduction, on a loss their chips are deducted.</w:t>
-      </w:r>
-      <w:r>
-        <w:rPr>
-          <w:rFonts w:ascii="Times New Roman" w:hAnsi="Times New Roman" w:cs="Times New Roman"/>
-          <w:sz w:val="24"/>
-          <w:szCs w:val="24"/>
-        </w:rPr>
-        <w:t xml:space="preserve">  </w:t>
-      </w:r>
-      <w:proofErr w:type="spellStart"/>
-      <w:r>
-        <w:rPr>
-          <w:rFonts w:ascii="Times New Roman" w:hAnsi="Times New Roman" w:cs="Times New Roman"/>
-          <w:sz w:val="24"/>
-          <w:szCs w:val="24"/>
-        </w:rPr>
-        <w:t>TheDice</w:t>
-      </w:r>
-      <w:proofErr w:type="spellEnd"/>
-      <w:r>
-        <w:rPr>
-          <w:rFonts w:ascii="Times New Roman" w:hAnsi="Times New Roman" w:cs="Times New Roman"/>
-          <w:sz w:val="24"/>
-          <w:szCs w:val="24"/>
-        </w:rPr>
-        <w:t xml:space="preserve"> interface has two </w:t>
-      </w:r>
-      <w:r>
-        <w:rPr>
-          <w:rFonts w:ascii="Times New Roman" w:hAnsi="Times New Roman" w:cs="Times New Roman"/>
-          <w:sz w:val="24"/>
-          <w:szCs w:val="24"/>
-        </w:rPr>
-        <w:t>methods: the roll method which takes nothing and returns a String for what is rolled and the value method takes nothing and returns an int.  The interface is implemented in t</w:t>
+        <w:t xml:space="preserve"> On a win, the player’s chips are increased with no prior deduction, on a loss their chips are deducted</w:t>
+      </w:r>
+      <w:r>
+        <w:rPr>
+          <w:rFonts w:ascii="Times New Roman" w:hAnsi="Times New Roman" w:cs="Times New Roman"/>
+          <w:sz w:val="24"/>
+          <w:szCs w:val="24"/>
+        </w:rPr>
+        <w:t xml:space="preserve">. </w:t>
+      </w:r>
+      <w:r>
+        <w:rPr>
+          <w:rFonts w:ascii="Times New Roman" w:hAnsi="Times New Roman" w:cs="Times New Roman"/>
+          <w:sz w:val="24"/>
+          <w:szCs w:val="24"/>
+        </w:rPr>
+        <w:t xml:space="preserve">TheDice interface has two </w:t>
+      </w:r>
+      <w:r>
+        <w:rPr>
+          <w:rFonts w:ascii="Times New Roman" w:hAnsi="Times New Roman" w:cs="Times New Roman"/>
+          <w:sz w:val="24"/>
+          <w:szCs w:val="24"/>
+        </w:rPr>
+        <w:t xml:space="preserve">methods: the roll method which takes nothing and returns a String for what is rolled and the value method takes nothing and returns an </w:t>
+      </w:r>
+      <w:r>
+        <w:rPr>
+          <w:rFonts w:ascii="Times New Roman" w:hAnsi="Times New Roman" w:cs="Times New Roman"/>
+          <w:sz w:val="24"/>
+          <w:szCs w:val="24"/>
+        </w:rPr>
+        <w:t xml:space="preserve">int. </w:t>
+      </w:r>
+      <w:r>
+        <w:rPr>
+          <w:rFonts w:ascii="Times New Roman" w:hAnsi="Times New Roman" w:cs="Times New Roman"/>
+          <w:sz w:val="24"/>
+          <w:szCs w:val="24"/>
+        </w:rPr>
+        <w:t>The interface is implemented in t</w:t>
       </w:r>
       <w:r>
         <w:rPr>
@@ -654,7 +602,47 @@
           <w:sz w:val="24"/>
           <w:szCs w:val="24"/>
         </w:rPr>
-        <w:t>to update the current roll variable</w:t>
+        <w:t>to update the</w:t>
+      </w:r>
+      <w:r>
+        <w:rPr>
+          <w:rFonts w:ascii="Times New Roman" w:hAnsi="Times New Roman" w:cs="Times New Roman"/>
+          <w:sz w:val="24"/>
+          <w:szCs w:val="24"/>
+        </w:rPr>
+        <w:t>ir</w:t>
+      </w:r>
+      <w:r>
+        <w:rPr>
+          <w:rFonts w:ascii="Times New Roman" w:hAnsi="Times New Roman" w:cs="Times New Roman"/>
+          <w:sz w:val="24"/>
+          <w:szCs w:val="24"/>
+        </w:rPr>
+        <w:t xml:space="preserve"> </w:t>
+      </w:r>
+      <w:r>
+        <w:rPr>
+          <w:rFonts w:ascii="Times New Roman" w:hAnsi="Times New Roman" w:cs="Times New Roman"/>
+          <w:sz w:val="24"/>
+          <w:szCs w:val="24"/>
+        </w:rPr>
+        <w:t>roll data</w:t>
+      </w:r>
+      <w:r>
+        <w:rPr>
+          <w:rFonts w:ascii="Times New Roman" w:hAnsi="Times New Roman" w:cs="Times New Roman"/>
+          <w:sz w:val="24"/>
+          <w:szCs w:val="24"/>
+        </w:rPr>
+        <w:t xml:space="preserve"> variable</w:t>
+      </w:r>
+      <w:r>
+        <w:rPr>
+          <w:rFonts w:ascii="Times New Roman" w:hAnsi="Times New Roman" w:cs="Times New Roman"/>
+          <w:sz w:val="24"/>
+          <w:szCs w:val="24"/>
+        </w:rPr>
+        <w:t>s</w:t>
       </w:r>
       <w:r>
         <w:rPr>
@@ -670,15 +658,55 @@
           <w:sz w:val="24"/>
           <w:szCs w:val="24"/>
         </w:rPr>
-        <w:t xml:space="preserve"> with the roll method and to return </w:t>
-      </w:r>
-      <w:r>
-        <w:rPr>
-          <w:rFonts w:ascii="Times New Roman" w:hAnsi="Times New Roman" w:cs="Times New Roman"/>
-          <w:sz w:val="24"/>
-          <w:szCs w:val="24"/>
-        </w:rPr>
-        <w:t>the current roll variable</w:t>
+        <w:t xml:space="preserve"> </w:t>
+      </w:r>
+      <w:r>
+        <w:rPr>
+          <w:rFonts w:ascii="Times New Roman" w:hAnsi="Times New Roman" w:cs="Times New Roman"/>
+          <w:sz w:val="24"/>
+          <w:szCs w:val="24"/>
+        </w:rPr>
+        <w:t>using</w:t>
+      </w:r>
+      <w:r>
+        <w:rPr>
+          <w:rFonts w:ascii="Times New Roman" w:hAnsi="Times New Roman" w:cs="Times New Roman"/>
+          <w:sz w:val="24"/>
+          <w:szCs w:val="24"/>
+        </w:rPr>
+        <w:t xml:space="preserve"> the roll method and to return </w:t>
+      </w:r>
+      <w:r>
+        <w:rPr>
+          <w:rFonts w:ascii="Times New Roman" w:hAnsi="Times New Roman" w:cs="Times New Roman"/>
+          <w:sz w:val="24"/>
+          <w:szCs w:val="24"/>
+        </w:rPr>
+        <w:t>th</w:t>
+      </w:r>
+      <w:r>
+        <w:rPr>
+          <w:rFonts w:ascii="Times New Roman" w:hAnsi="Times New Roman" w:cs="Times New Roman"/>
+          <w:sz w:val="24"/>
+          <w:szCs w:val="24"/>
+        </w:rPr>
+        <w:t>ose</w:t>
+      </w:r>
+      <w:r>
+        <w:rPr>
+          <w:rFonts w:ascii="Times New Roman" w:hAnsi="Times New Roman" w:cs="Times New Roman"/>
+          <w:sz w:val="24"/>
+          <w:szCs w:val="24"/>
+        </w:rPr>
+        <w:t xml:space="preserve"> variable</w:t>
+      </w:r>
+      <w:r>
+        <w:rPr>
+          <w:rFonts w:ascii="Times New Roman" w:hAnsi="Times New Roman" w:cs="Times New Roman"/>
+          <w:sz w:val="24"/>
+          <w:szCs w:val="24"/>
+        </w:rPr>
+        <w:t>s</w:t>
       </w:r>
       <w:r>
         <w:rPr>
@@ -688,6 +716,17 @@
         </w:rPr>
         <w:t xml:space="preserve"> in the value method.</w:t>
       </w:r>
+    </w:p>
+    <w:p>
+      <w:pPr>
+        <w:spacing w:line="480" w:lineRule="auto"/>
+        <w:ind w:firstLine="720"/>
+        <w:rPr>
+          <w:rFonts w:ascii="Times New Roman" w:hAnsi="Times New Roman" w:cs="Times New Roman"/>
+          <w:sz w:val="24"/>
+          <w:szCs w:val="24"/>
+        </w:rPr>
+      </w:pPr>
     </w:p>
     <w:p>
       <w:pPr>

</xml_diff>